<commit_message>
Revisao e adicao de templates em GPR.
</commit_message>
<xml_diff>
--- a/Artefatos de Documentação/Processo Genérico/2-Gerencia de Projeto/Templates/Escopo do Projeto(EAP).docx
+++ b/Artefatos de Documentação/Processo Genérico/2-Gerencia de Projeto/Templates/Escopo do Projeto(EAP).docx
@@ -5,6 +5,7 @@
     <w:p>
       <w:pPr>
         <w:jc w:val="center"/>
+        <w:outlineLvl w:val="0"/>
         <w:rPr>
           <w:rFonts w:ascii="Arial" w:hAnsi="Arial" w:cs="Arial"/>
           <w:b/>
@@ -19,16 +20,7 @@
           <w:sz w:val="44"/>
           <w:szCs w:val="44"/>
         </w:rPr>
-        <w:t>Escopo do Projeto (EAP</w:t>
-      </w:r>
-      <w:r>
-        <w:rPr>
-          <w:rFonts w:ascii="Arial" w:hAnsi="Arial" w:cs="Arial"/>
-          <w:b/>
-          <w:sz w:val="44"/>
-          <w:szCs w:val="44"/>
-        </w:rPr>
-        <w:t>) – Byte INC.</w:t>
+        <w:t>Escopo do Projeto (EAP) – Byte INC.</w:t>
       </w:r>
     </w:p>
     <w:p>
@@ -49,6 +41,7 @@
           <w:numId w:val="1"/>
         </w:numPr>
         <w:jc w:val="both"/>
+        <w:outlineLvl w:val="0"/>
         <w:rPr>
           <w:rStyle w:val="Forte"/>
           <w:rFonts w:ascii="Arial" w:hAnsi="Arial" w:cs="Arial"/>
@@ -98,6 +91,7 @@
           <w:numId w:val="1"/>
         </w:numPr>
         <w:jc w:val="both"/>
+        <w:outlineLvl w:val="0"/>
         <w:rPr>
           <w:rFonts w:ascii="Arial" w:hAnsi="Arial" w:cs="Arial"/>
           <w:b/>
@@ -234,6 +228,7 @@
           <w:numId w:val="1"/>
         </w:numPr>
         <w:jc w:val="both"/>
+        <w:outlineLvl w:val="0"/>
         <w:rPr>
           <w:b/>
           <w:sz w:val="32"/>
@@ -279,6 +274,7 @@
           <w:numId w:val="1"/>
         </w:numPr>
         <w:jc w:val="both"/>
+        <w:outlineLvl w:val="0"/>
         <w:rPr>
           <w:b/>
           <w:sz w:val="32"/>
@@ -322,6 +318,7 @@
           <w:numId w:val="1"/>
         </w:numPr>
         <w:jc w:val="both"/>
+        <w:outlineLvl w:val="0"/>
         <w:rPr>
           <w:b/>
           <w:sz w:val="32"/>
@@ -343,19 +340,16 @@
         <w:jc w:val="both"/>
       </w:pPr>
       <w:r>
-        <w:t>&lt;&lt;O plano é aprovado aqui depois de pronto.</w:t>
-      </w:r>
+        <w:t>&lt;&lt;O plano é aprovado aqui depois de pronto.&gt;&gt;</w:t>
+      </w:r>
+    </w:p>
+    <w:p>
+      <w:pPr>
+        <w:ind w:left="360"/>
+        <w:jc w:val="both"/>
+      </w:pPr>
       <w:bookmarkStart w:id="0" w:name="_GoBack"/>
       <w:bookmarkEnd w:id="0"/>
-      <w:r>
-        <w:t>&gt;&gt;</w:t>
-      </w:r>
-    </w:p>
-    <w:p>
-      <w:pPr>
-        <w:ind w:left="360"/>
-        <w:jc w:val="both"/>
-      </w:pPr>
     </w:p>
     <w:sectPr>
       <w:pgSz w:w="11900" w:h="16840"/>
@@ -913,6 +907,30 @@
       <w:bCs/>
     </w:rPr>
   </w:style>
+  <w:style w:type="paragraph" w:styleId="MapadoDocumento">
+    <w:name w:val="Document Map"/>
+    <w:basedOn w:val="Normal"/>
+    <w:link w:val="MapadoDocumentoChar"/>
+    <w:uiPriority w:val="99"/>
+    <w:semiHidden/>
+    <w:unhideWhenUsed/>
+    <w:rsid w:val="00F635A5"/>
+    <w:rPr>
+      <w:rFonts w:ascii="Helvetica" w:hAnsi="Helvetica"/>
+    </w:rPr>
+  </w:style>
+  <w:style w:type="character" w:customStyle="1" w:styleId="MapadoDocumentoChar">
+    <w:name w:val="Mapa do Documento Char"/>
+    <w:basedOn w:val="Fontepargpadro"/>
+    <w:link w:val="MapadoDocumento"/>
+    <w:uiPriority w:val="99"/>
+    <w:semiHidden/>
+    <w:rsid w:val="00F635A5"/>
+    <w:rPr>
+      <w:rFonts w:ascii="Helvetica" w:hAnsi="Helvetica"/>
+      <w:lang w:eastAsia="es-ES"/>
+    </w:rPr>
+  </w:style>
 </w:styles>
 </file>
 
@@ -1175,4 +1193,16 @@
     </a:ext>
   </a:extLst>
 </a:theme>
+</file>
+
+<file path=customXml/item1.xml><?xml version="1.0" encoding="utf-8"?>
+<b:Sources xmlns:b="http://schemas.openxmlformats.org/officeDocument/2006/bibliography" xmlns="http://schemas.openxmlformats.org/officeDocument/2006/bibliography" SelectedStyle="/APA.XSL" StyleName="APA"/>
+</file>
+
+<file path=customXml/itemProps1.xml><?xml version="1.0" encoding="utf-8"?>
+<ds:datastoreItem xmlns:ds="http://schemas.openxmlformats.org/officeDocument/2006/customXml" ds:itemID="{AD1BB83F-2C7D-4D44-8A55-84E13C97D242}">
+  <ds:schemaRefs>
+    <ds:schemaRef ds:uri="http://schemas.openxmlformats.org/officeDocument/2006/bibliography"/>
+  </ds:schemaRefs>
+</ds:datastoreItem>
 </file>
</xml_diff>